<commit_message>
Ajout d'une autre étape
</commit_message>
<xml_diff>
--- a/plan.docx
+++ b/plan.docx
@@ -29,13 +29,26 @@
     </w:p>
     <w:p>
       <w:r>
-        <w:t xml:space="preserve"> *Implémentation</w:t>
+        <w:t xml:space="preserve"> *Implémentation d’un system d’authentification de vendeurs</w:t>
+      </w:r>
+    </w:p>
+    <w:p>
+      <w:r>
+        <w:t>-</w:t>
+      </w:r>
+      <w:r>
+        <w:t xml:space="preserve">Création de </w:t>
+      </w:r>
+      <w:proofErr w:type="spellStart"/>
+      <w:r>
+        <w:t>Datawarehouse</w:t>
+      </w:r>
+      <w:proofErr w:type="spellEnd"/>
+      <w:r>
+        <w:t xml:space="preserve"> pour analyser les ventes et d’autre key performance indicator</w:t>
       </w:r>
       <w:bookmarkStart w:id="0" w:name="_GoBack"/>
       <w:bookmarkEnd w:id="0"/>
-      <w:r>
-        <w:t xml:space="preserve"> d’un system d’authentification de vendeurs</w:t>
-      </w:r>
     </w:p>
     <w:sectPr>
       <w:pgSz w:w="11900" w:h="16840"/>

</xml_diff>